<commit_message>
Gateway Lista para QA
</commit_message>
<xml_diff>
--- a/back README.docx
+++ b/back README.docx
@@ -114,12 +114,12 @@
     <w:p>
       <w:pPr>
         <w:rPr>
-          <w:color w:val="ff0000"/>
-        </w:rPr>
-      </w:pPr>
-      <w:r>
-        <w:rPr>
-          <w:color w:val="ff0000"/>
+          <w:color w:val="007f00"/>
+        </w:rPr>
+      </w:pPr>
+      <w:r>
+        <w:rPr>
+          <w:color w:val="007f00"/>
         </w:rPr>
         <w:t>-Git Branching</w:t>
       </w:r>
@@ -165,12 +165,12 @@
     <w:p>
       <w:pPr>
         <w:rPr>
-          <w:color w:val="ff0000"/>
-        </w:rPr>
-      </w:pPr>
-      <w:r>
-        <w:rPr>
-          <w:color w:val="ff0000"/>
+          <w:color w:val="007f00"/>
+        </w:rPr>
+      </w:pPr>
+      <w:r>
+        <w:rPr>
+          <w:color w:val="007f00"/>
         </w:rPr>
         <w:t xml:space="preserve">Microservice CLIENTES </w:t>
       </w:r>
@@ -204,12 +204,12 @@
     <w:p>
       <w:pPr>
         <w:rPr>
-          <w:color w:val="ff0000"/>
-        </w:rPr>
-      </w:pPr>
-      <w:r>
-        <w:rPr>
-          <w:color w:val="ff0000"/>
+          <w:color w:val="007f00"/>
+        </w:rPr>
+      </w:pPr>
+      <w:r>
+        <w:rPr>
+          <w:color w:val="007f00"/>
         </w:rPr>
         <w:t>Validaciones de Datos</w:t>
       </w:r>
@@ -224,18 +224,18 @@
         <w:rPr>
           <w:color w:val="ff0000"/>
         </w:rPr>
-        <w:t>Implementacion FEIGN</w:t>
-      </w:r>
-    </w:p>
-    <w:p>
-      <w:pPr>
-        <w:rPr>
-          <w:color w:val="ff0000"/>
-        </w:rPr>
-      </w:pPr>
-      <w:r>
-        <w:rPr>
-          <w:color w:val="ff0000"/>
+        <w:t>Implementacion FEIGN???</w:t>
+      </w:r>
+    </w:p>
+    <w:p>
+      <w:pPr>
+        <w:rPr>
+          <w:color w:val="007f00"/>
+        </w:rPr>
+      </w:pPr>
+      <w:r>
+        <w:rPr>
+          <w:color w:val="007f00"/>
         </w:rPr>
         <w:t>Implementacion EUREKA</w:t>
       </w:r>
@@ -243,12 +243,12 @@
     <w:p>
       <w:pPr>
         <w:rPr>
-          <w:color w:val="ff0000"/>
-        </w:rPr>
-      </w:pPr>
-      <w:r>
-        <w:rPr>
-          <w:color w:val="ff0000"/>
+          <w:color w:val="007f00"/>
+        </w:rPr>
+      </w:pPr>
+      <w:r>
+        <w:rPr>
+          <w:color w:val="007f00"/>
         </w:rPr>
         <w:t>Implementacion GATEWAY</w:t>
       </w:r>
@@ -417,12 +417,15 @@
       </w:endnotePr>
       <w:type w:val="continuous"/>
       <w:pgSz w:h="15840" w:w="12240"/>
-      <w:pgMar w:left="1440" w:top="1440" w:right="1440" w:bottom="1440"/>
+      <w:pgMar w:left="1440" w:top="1440" w:right="1440" w:bottom="1440" w:header="0" w:footer="0"/>
       <w:paperSrc w:first="0" w:other="0" a="0" b="0"/>
       <w:pgNumType w:fmt="decimal"/>
       <w:tmGutter w:val="1"/>
       <w:mirrorMargins w:val="0"/>
       <w:tmSection w:h="-1"/>
+      <w:guidesAndGridMasterPages Id="0" numberOfVerticalGuides="0" numberOfHorizontalGuides="0"/>
+      <w:guidesAndGridMasterPages Id="1" numberOfVerticalGuides="0" numberOfHorizontalGuides="0"/>
+      <w:guidesAndGridMasterPages Id="2" numberOfVerticalGuides="0" numberOfHorizontalGuides="0"/>
     </w:sectPr>
   </w:body>
 </w:document>

</xml_diff>